<commit_message>
Fix #222 - add relocation relief
</commit_message>
<xml_diff>
--- a/docassemble/HousingCodeChecklist/data/templates/temporary_order.docx
+++ b/docassemble/HousingCodeChecklist/data/templates/temporary_order.docx
@@ -896,16 +896,7 @@
           <w:rFonts w:ascii="Times New Roman" w:hAnsi="Times New Roman"/>
           <w:u w:val="single"/>
         </w:rPr>
-        <w:t>() }}. Citation to Sanitary Code: 1</w:t>
-      </w:r>
-      <w:bookmarkStart w:id="0" w:name="_GoBack"/>
-      <w:bookmarkEnd w:id="0"/>
-      <w:r>
-        <w:rPr>
-          <w:rFonts w:ascii="Times New Roman" w:hAnsi="Times New Roman"/>
-          <w:u w:val="single"/>
-        </w:rPr>
-        <w:t xml:space="preserve">05 C.M.R. </w:t>
+        <w:t xml:space="preserve">() }}. Citation to Sanitary Code: 105 C.M.R. </w:t>
       </w:r>
       <w:proofErr w:type="gramStart"/>
       <w:r>
@@ -1189,19 +1180,30 @@
       </w:r>
       <w:proofErr w:type="spellStart"/>
       <w:r>
-        <w:t>bad_conditions.as_list</w:t>
+        <w:t>bad_</w:t>
+      </w:r>
+      <w:proofErr w:type="gramStart"/>
+      <w:r>
+        <w:t>conditions.</w:t>
+      </w:r>
+      <w:r>
+        <w:t>active</w:t>
+      </w:r>
+      <w:proofErr w:type="gramEnd"/>
+      <w:r>
+        <w:t>_conditions</w:t>
       </w:r>
       <w:proofErr w:type="spellEnd"/>
       <w:r>
-        <w:t>(</w:t>
-      </w:r>
-      <w:proofErr w:type="gramStart"/>
-      <w:r>
-        <w:t>).filter</w:t>
-      </w:r>
-      <w:proofErr w:type="gramEnd"/>
-      <w:r>
-        <w:t>(category=category) %}</w:t>
+        <w:t>()</w:t>
+      </w:r>
+      <w:bookmarkStart w:id="0" w:name="_GoBack"/>
+      <w:bookmarkEnd w:id="0"/>
+      <w:r>
+        <w:t xml:space="preserve"> </w:t>
+      </w:r>
+      <w:r>
+        <w:t>%}</w:t>
       </w:r>
     </w:p>
     <w:p>

</xml_diff>

<commit_message>
add template updates and correct include_conditions_in_complaint
</commit_message>
<xml_diff>
--- a/docassemble/HousingCodeChecklist/data/templates/temporary_order.docx
+++ b/docassemble/HousingCodeChecklist/data/templates/temporary_order.docx
@@ -1,6 +1,6 @@
 
 <file path=word/document.xml><?xml version="1.0" encoding="utf-8"?>
-<w:document xmlns:wpc="http://schemas.microsoft.com/office/word/2010/wordprocessingCanvas" xmlns:cx="http://schemas.microsoft.com/office/drawing/2014/chartex" xmlns:cx1="http://schemas.microsoft.com/office/drawing/2015/9/8/chartex" xmlns:cx2="http://schemas.microsoft.com/office/drawing/2015/10/21/chartex" xmlns:cx3="http://schemas.microsoft.com/office/drawing/2016/5/9/chartex" xmlns:cx4="http://schemas.microsoft.com/office/drawing/2016/5/10/chartex" xmlns:cx5="http://schemas.microsoft.com/office/drawing/2016/5/11/chartex" xmlns:cx6="http://schemas.microsoft.com/office/drawing/2016/5/12/chartex" xmlns:cx7="http://schemas.microsoft.com/office/drawing/2016/5/13/chartex" xmlns:cx8="http://schemas.microsoft.com/office/drawing/2016/5/14/chartex" xmlns:mc="http://schemas.openxmlformats.org/markup-compatibility/2006" xmlns:aink="http://schemas.microsoft.com/office/drawing/2016/ink" xmlns:am3d="http://schemas.microsoft.com/office/drawing/2017/model3d" xmlns:o="urn:schemas-microsoft-com:office:office" xmlns:oel="http://schemas.microsoft.com/office/2019/extlst" xmlns:r="http://schemas.openxmlformats.org/officeDocument/2006/relationships" xmlns:m="http://schemas.openxmlformats.org/officeDocument/2006/math" xmlns:v="urn:schemas-microsoft-com:vml" xmlns:wp14="http://schemas.microsoft.com/office/word/2010/wordprocessingDrawing" xmlns:wp="http://schemas.openxmlformats.org/drawingml/2006/wordprocessingDrawing" xmlns:w10="urn:schemas-microsoft-com:office:word" xmlns:w="http://schemas.openxmlformats.org/wordprocessingml/2006/main" xmlns:w14="http://schemas.microsoft.com/office/word/2010/wordml" xmlns:w15="http://schemas.microsoft.com/office/word/2012/wordml" xmlns:w16cex="http://schemas.microsoft.com/office/word/2018/wordml/cex" xmlns:w16cid="http://schemas.microsoft.com/office/word/2016/wordml/cid" xmlns:w16="http://schemas.microsoft.com/office/word/2018/wordml" xmlns:w16sdtdh="http://schemas.microsoft.com/office/word/2020/wordml/sdtdatahash" xmlns:w16se="http://schemas.microsoft.com/office/word/2015/wordml/symex" xmlns:wpg="http://schemas.microsoft.com/office/word/2010/wordprocessingGroup" xmlns:wpi="http://schemas.microsoft.com/office/word/2010/wordprocessingInk" xmlns:wne="http://schemas.microsoft.com/office/word/2006/wordml" xmlns:wps="http://schemas.microsoft.com/office/word/2010/wordprocessingShape" mc:Ignorable="w14 w15 w16se w16cid w16 w16cex w16sdtdh wp14">
+<w:document xmlns:wpc="http://schemas.microsoft.com/office/word/2010/wordprocessingCanvas" xmlns:cx="http://schemas.microsoft.com/office/drawing/2014/chartex" xmlns:cx1="http://schemas.microsoft.com/office/drawing/2015/9/8/chartex" xmlns:cx2="http://schemas.microsoft.com/office/drawing/2015/10/21/chartex" xmlns:cx3="http://schemas.microsoft.com/office/drawing/2016/5/9/chartex" xmlns:cx4="http://schemas.microsoft.com/office/drawing/2016/5/10/chartex" xmlns:cx5="http://schemas.microsoft.com/office/drawing/2016/5/11/chartex" xmlns:cx6="http://schemas.microsoft.com/office/drawing/2016/5/12/chartex" xmlns:cx7="http://schemas.microsoft.com/office/drawing/2016/5/13/chartex" xmlns:cx8="http://schemas.microsoft.com/office/drawing/2016/5/14/chartex" xmlns:mc="http://schemas.openxmlformats.org/markup-compatibility/2006" xmlns:aink="http://schemas.microsoft.com/office/drawing/2016/ink" xmlns:am3d="http://schemas.microsoft.com/office/drawing/2017/model3d" xmlns:o="urn:schemas-microsoft-com:office:office" xmlns:oel="http://schemas.microsoft.com/office/2019/extlst" xmlns:r="http://schemas.openxmlformats.org/officeDocument/2006/relationships" xmlns:m="http://schemas.openxmlformats.org/officeDocument/2006/math" xmlns:v="urn:schemas-microsoft-com:vml" xmlns:wp14="http://schemas.microsoft.com/office/word/2010/wordprocessingDrawing" xmlns:wp="http://schemas.openxmlformats.org/drawingml/2006/wordprocessingDrawing" xmlns:w10="urn:schemas-microsoft-com:office:word" xmlns:w="http://schemas.openxmlformats.org/wordprocessingml/2006/main" xmlns:w14="http://schemas.microsoft.com/office/word/2010/wordml" xmlns:w15="http://schemas.microsoft.com/office/word/2012/wordml" xmlns:w16cex="http://schemas.microsoft.com/office/word/2018/wordml/cex" xmlns:w16cid="http://schemas.microsoft.com/office/word/2016/wordml/cid" xmlns:w16="http://schemas.microsoft.com/office/word/2018/wordml" xmlns:w16du="http://schemas.microsoft.com/office/word/2023/wordml/word16du" xmlns:w16sdtdh="http://schemas.microsoft.com/office/word/2020/wordml/sdtdatahash" xmlns:w16se="http://schemas.microsoft.com/office/word/2015/wordml/symex" xmlns:wpg="http://schemas.microsoft.com/office/word/2010/wordprocessingGroup" xmlns:wpi="http://schemas.microsoft.com/office/word/2010/wordprocessingInk" xmlns:wne="http://schemas.microsoft.com/office/word/2006/wordml" xmlns:wps="http://schemas.microsoft.com/office/word/2010/wordprocessingShape" mc:Ignorable="w14 w15 w16se w16cid w16 w16cex w16sdtdh wp14">
   <w:body>
     <w:p>
       <w:pPr>
@@ -705,7 +705,64 @@
           <w:b/>
           <w:bCs/>
         </w:rPr>
-        <w:t>The Landlord is further ordered to make repairs as follows:</w:t>
+        <w:t xml:space="preserve">The Landlord is further </w:t>
+      </w:r>
+      <w:proofErr w:type="gramStart"/>
+      <w:r>
+        <w:rPr>
+          <w:rFonts w:asciiTheme="minorHAnsi" w:hAnsiTheme="minorHAnsi" w:cstheme="minorHAnsi"/>
+          <w:b/>
+          <w:bCs/>
+        </w:rPr>
+        <w:t>ordered</w:t>
+      </w:r>
+      <w:r>
+        <w:t>{</w:t>
+      </w:r>
+      <w:proofErr w:type="gramEnd"/>
+      <w:r>
+        <w:t xml:space="preserve">% if </w:t>
+      </w:r>
+      <w:proofErr w:type="spellStart"/>
+      <w:r>
+        <w:t>include_conditions_in_complaint</w:t>
+      </w:r>
+      <w:proofErr w:type="spellEnd"/>
+      <w:r>
+        <w:rPr>
+          <w:rFonts w:asciiTheme="minorHAnsi" w:hAnsiTheme="minorHAnsi" w:cstheme="minorHAnsi"/>
+          <w:b/>
+          <w:bCs/>
+        </w:rPr>
+        <w:t xml:space="preserve"> </w:t>
+      </w:r>
+      <w:r>
+        <w:rPr>
+          <w:rFonts w:asciiTheme="minorHAnsi" w:hAnsiTheme="minorHAnsi" w:cstheme="minorHAnsi"/>
+        </w:rPr>
+        <w:t>%}</w:t>
+      </w:r>
+      <w:r>
+        <w:rPr>
+          <w:rFonts w:asciiTheme="minorHAnsi" w:hAnsiTheme="minorHAnsi" w:cstheme="minorHAnsi"/>
+          <w:b/>
+          <w:bCs/>
+        </w:rPr>
+        <w:t>to make repairs</w:t>
+      </w:r>
+      <w:r>
+        <w:rPr>
+          <w:rFonts w:asciiTheme="minorHAnsi" w:hAnsiTheme="minorHAnsi" w:cstheme="minorHAnsi"/>
+        </w:rPr>
+        <w:t>{% endif %}</w:t>
+      </w:r>
+      <w:r>
+        <w:rPr>
+          <w:rFonts w:asciiTheme="minorHAnsi" w:hAnsiTheme="minorHAnsi" w:cstheme="minorHAnsi"/>
+          <w:b/>
+          <w:bCs/>
+        </w:rPr>
+        <w:t xml:space="preserve"> as follows:</w:t>
       </w:r>
     </w:p>
     <w:p>
@@ -1084,6 +1141,7 @@
         <w:rPr>
           <w:rFonts w:ascii="Times New Roman" w:hAnsi="Times New Roman"/>
         </w:rPr>
+        <w:lastRenderedPageBreak/>
         <w:t>_____________________________________________________________________</w:t>
       </w:r>
     </w:p>
@@ -1778,7 +1836,7 @@
 </file>
 
 <file path=word/endnotes.xml><?xml version="1.0" encoding="utf-8"?>
-<w:endnotes xmlns:wpc="http://schemas.microsoft.com/office/word/2010/wordprocessingCanvas" xmlns:cx="http://schemas.microsoft.com/office/drawing/2014/chartex" xmlns:cx1="http://schemas.microsoft.com/office/drawing/2015/9/8/chartex" xmlns:cx2="http://schemas.microsoft.com/office/drawing/2015/10/21/chartex" xmlns:cx3="http://schemas.microsoft.com/office/drawing/2016/5/9/chartex" xmlns:cx4="http://schemas.microsoft.com/office/drawing/2016/5/10/chartex" xmlns:cx5="http://schemas.microsoft.com/office/drawing/2016/5/11/chartex" xmlns:cx6="http://schemas.microsoft.com/office/drawing/2016/5/12/chartex" xmlns:cx7="http://schemas.microsoft.com/office/drawing/2016/5/13/chartex" xmlns:cx8="http://schemas.microsoft.com/office/drawing/2016/5/14/chartex" xmlns:mc="http://schemas.openxmlformats.org/markup-compatibility/2006" xmlns:aink="http://schemas.microsoft.com/office/drawing/2016/ink" xmlns:am3d="http://schemas.microsoft.com/office/drawing/2017/model3d" xmlns:o="urn:schemas-microsoft-com:office:office" xmlns:oel="http://schemas.microsoft.com/office/2019/extlst" xmlns:r="http://schemas.openxmlformats.org/officeDocument/2006/relationships" xmlns:m="http://schemas.openxmlformats.org/officeDocument/2006/math" xmlns:v="urn:schemas-microsoft-com:vml" xmlns:wp14="http://schemas.microsoft.com/office/word/2010/wordprocessingDrawing" xmlns:wp="http://schemas.openxmlformats.org/drawingml/2006/wordprocessingDrawing" xmlns:w10="urn:schemas-microsoft-com:office:word" xmlns:w="http://schemas.openxmlformats.org/wordprocessingml/2006/main" xmlns:w14="http://schemas.microsoft.com/office/word/2010/wordml" xmlns:w15="http://schemas.microsoft.com/office/word/2012/wordml" xmlns:w16cex="http://schemas.microsoft.com/office/word/2018/wordml/cex" xmlns:w16cid="http://schemas.microsoft.com/office/word/2016/wordml/cid" xmlns:w16="http://schemas.microsoft.com/office/word/2018/wordml" xmlns:w16sdtdh="http://schemas.microsoft.com/office/word/2020/wordml/sdtdatahash" xmlns:w16se="http://schemas.microsoft.com/office/word/2015/wordml/symex" xmlns:wpg="http://schemas.microsoft.com/office/word/2010/wordprocessingGroup" xmlns:wpi="http://schemas.microsoft.com/office/word/2010/wordprocessingInk" xmlns:wne="http://schemas.microsoft.com/office/word/2006/wordml" xmlns:wps="http://schemas.microsoft.com/office/word/2010/wordprocessingShape" mc:Ignorable="w14 w15 w16se w16cid w16 w16cex w16sdtdh wp14">
+<w:endnotes xmlns:wpc="http://schemas.microsoft.com/office/word/2010/wordprocessingCanvas" xmlns:cx="http://schemas.microsoft.com/office/drawing/2014/chartex" xmlns:cx1="http://schemas.microsoft.com/office/drawing/2015/9/8/chartex" xmlns:cx2="http://schemas.microsoft.com/office/drawing/2015/10/21/chartex" xmlns:cx3="http://schemas.microsoft.com/office/drawing/2016/5/9/chartex" xmlns:cx4="http://schemas.microsoft.com/office/drawing/2016/5/10/chartex" xmlns:cx5="http://schemas.microsoft.com/office/drawing/2016/5/11/chartex" xmlns:cx6="http://schemas.microsoft.com/office/drawing/2016/5/12/chartex" xmlns:cx7="http://schemas.microsoft.com/office/drawing/2016/5/13/chartex" xmlns:cx8="http://schemas.microsoft.com/office/drawing/2016/5/14/chartex" xmlns:mc="http://schemas.openxmlformats.org/markup-compatibility/2006" xmlns:aink="http://schemas.microsoft.com/office/drawing/2016/ink" xmlns:am3d="http://schemas.microsoft.com/office/drawing/2017/model3d" xmlns:o="urn:schemas-microsoft-com:office:office" xmlns:oel="http://schemas.microsoft.com/office/2019/extlst" xmlns:r="http://schemas.openxmlformats.org/officeDocument/2006/relationships" xmlns:m="http://schemas.openxmlformats.org/officeDocument/2006/math" xmlns:v="urn:schemas-microsoft-com:vml" xmlns:wp14="http://schemas.microsoft.com/office/word/2010/wordprocessingDrawing" xmlns:wp="http://schemas.openxmlformats.org/drawingml/2006/wordprocessingDrawing" xmlns:w10="urn:schemas-microsoft-com:office:word" xmlns:w="http://schemas.openxmlformats.org/wordprocessingml/2006/main" xmlns:w14="http://schemas.microsoft.com/office/word/2010/wordml" xmlns:w15="http://schemas.microsoft.com/office/word/2012/wordml" xmlns:w16cex="http://schemas.microsoft.com/office/word/2018/wordml/cex" xmlns:w16cid="http://schemas.microsoft.com/office/word/2016/wordml/cid" xmlns:w16="http://schemas.microsoft.com/office/word/2018/wordml" xmlns:w16du="http://schemas.microsoft.com/office/word/2023/wordml/word16du" xmlns:w16sdtdh="http://schemas.microsoft.com/office/word/2020/wordml/sdtdatahash" xmlns:w16se="http://schemas.microsoft.com/office/word/2015/wordml/symex" xmlns:wpg="http://schemas.microsoft.com/office/word/2010/wordprocessingGroup" xmlns:wpi="http://schemas.microsoft.com/office/word/2010/wordprocessingInk" xmlns:wne="http://schemas.microsoft.com/office/word/2006/wordml" xmlns:wps="http://schemas.microsoft.com/office/word/2010/wordprocessingShape" mc:Ignorable="w14 w15 w16se w16cid w16 w16cex w16sdtdh wp14">
   <w:endnote w:type="separator" w:id="-1">
     <w:p>
       <w:r>
@@ -1797,7 +1855,7 @@
 </file>
 
 <file path=word/footnotes.xml><?xml version="1.0" encoding="utf-8"?>
-<w:footnotes xmlns:wpc="http://schemas.microsoft.com/office/word/2010/wordprocessingCanvas" xmlns:cx="http://schemas.microsoft.com/office/drawing/2014/chartex" xmlns:cx1="http://schemas.microsoft.com/office/drawing/2015/9/8/chartex" xmlns:cx2="http://schemas.microsoft.com/office/drawing/2015/10/21/chartex" xmlns:cx3="http://schemas.microsoft.com/office/drawing/2016/5/9/chartex" xmlns:cx4="http://schemas.microsoft.com/office/drawing/2016/5/10/chartex" xmlns:cx5="http://schemas.microsoft.com/office/drawing/2016/5/11/chartex" xmlns:cx6="http://schemas.microsoft.com/office/drawing/2016/5/12/chartex" xmlns:cx7="http://schemas.microsoft.com/office/drawing/2016/5/13/chartex" xmlns:cx8="http://schemas.microsoft.com/office/drawing/2016/5/14/chartex" xmlns:mc="http://schemas.openxmlformats.org/markup-compatibility/2006" xmlns:aink="http://schemas.microsoft.com/office/drawing/2016/ink" xmlns:am3d="http://schemas.microsoft.com/office/drawing/2017/model3d" xmlns:o="urn:schemas-microsoft-com:office:office" xmlns:oel="http://schemas.microsoft.com/office/2019/extlst" xmlns:r="http://schemas.openxmlformats.org/officeDocument/2006/relationships" xmlns:m="http://schemas.openxmlformats.org/officeDocument/2006/math" xmlns:v="urn:schemas-microsoft-com:vml" xmlns:wp14="http://schemas.microsoft.com/office/word/2010/wordprocessingDrawing" xmlns:wp="http://schemas.openxmlformats.org/drawingml/2006/wordprocessingDrawing" xmlns:w10="urn:schemas-microsoft-com:office:word" xmlns:w="http://schemas.openxmlformats.org/wordprocessingml/2006/main" xmlns:w14="http://schemas.microsoft.com/office/word/2010/wordml" xmlns:w15="http://schemas.microsoft.com/office/word/2012/wordml" xmlns:w16cex="http://schemas.microsoft.com/office/word/2018/wordml/cex" xmlns:w16cid="http://schemas.microsoft.com/office/word/2016/wordml/cid" xmlns:w16="http://schemas.microsoft.com/office/word/2018/wordml" xmlns:w16sdtdh="http://schemas.microsoft.com/office/word/2020/wordml/sdtdatahash" xmlns:w16se="http://schemas.microsoft.com/office/word/2015/wordml/symex" xmlns:wpg="http://schemas.microsoft.com/office/word/2010/wordprocessingGroup" xmlns:wpi="http://schemas.microsoft.com/office/word/2010/wordprocessingInk" xmlns:wne="http://schemas.microsoft.com/office/word/2006/wordml" xmlns:wps="http://schemas.microsoft.com/office/word/2010/wordprocessingShape" mc:Ignorable="w14 w15 w16se w16cid w16 w16cex w16sdtdh wp14">
+<w:footnotes xmlns:wpc="http://schemas.microsoft.com/office/word/2010/wordprocessingCanvas" xmlns:cx="http://schemas.microsoft.com/office/drawing/2014/chartex" xmlns:cx1="http://schemas.microsoft.com/office/drawing/2015/9/8/chartex" xmlns:cx2="http://schemas.microsoft.com/office/drawing/2015/10/21/chartex" xmlns:cx3="http://schemas.microsoft.com/office/drawing/2016/5/9/chartex" xmlns:cx4="http://schemas.microsoft.com/office/drawing/2016/5/10/chartex" xmlns:cx5="http://schemas.microsoft.com/office/drawing/2016/5/11/chartex" xmlns:cx6="http://schemas.microsoft.com/office/drawing/2016/5/12/chartex" xmlns:cx7="http://schemas.microsoft.com/office/drawing/2016/5/13/chartex" xmlns:cx8="http://schemas.microsoft.com/office/drawing/2016/5/14/chartex" xmlns:mc="http://schemas.openxmlformats.org/markup-compatibility/2006" xmlns:aink="http://schemas.microsoft.com/office/drawing/2016/ink" xmlns:am3d="http://schemas.microsoft.com/office/drawing/2017/model3d" xmlns:o="urn:schemas-microsoft-com:office:office" xmlns:oel="http://schemas.microsoft.com/office/2019/extlst" xmlns:r="http://schemas.openxmlformats.org/officeDocument/2006/relationships" xmlns:m="http://schemas.openxmlformats.org/officeDocument/2006/math" xmlns:v="urn:schemas-microsoft-com:vml" xmlns:wp14="http://schemas.microsoft.com/office/word/2010/wordprocessingDrawing" xmlns:wp="http://schemas.openxmlformats.org/drawingml/2006/wordprocessingDrawing" xmlns:w10="urn:schemas-microsoft-com:office:word" xmlns:w="http://schemas.openxmlformats.org/wordprocessingml/2006/main" xmlns:w14="http://schemas.microsoft.com/office/word/2010/wordml" xmlns:w15="http://schemas.microsoft.com/office/word/2012/wordml" xmlns:w16cex="http://schemas.microsoft.com/office/word/2018/wordml/cex" xmlns:w16cid="http://schemas.microsoft.com/office/word/2016/wordml/cid" xmlns:w16="http://schemas.microsoft.com/office/word/2018/wordml" xmlns:w16du="http://schemas.microsoft.com/office/word/2023/wordml/word16du" xmlns:w16sdtdh="http://schemas.microsoft.com/office/word/2020/wordml/sdtdatahash" xmlns:w16se="http://schemas.microsoft.com/office/word/2015/wordml/symex" xmlns:wpg="http://schemas.microsoft.com/office/word/2010/wordprocessingGroup" xmlns:wpi="http://schemas.microsoft.com/office/word/2010/wordprocessingInk" xmlns:wne="http://schemas.microsoft.com/office/word/2006/wordml" xmlns:wps="http://schemas.microsoft.com/office/word/2010/wordprocessingShape" mc:Ignorable="w14 w15 w16se w16cid w16 w16cex w16sdtdh wp14">
   <w:footnote w:type="separator" w:id="-1">
     <w:p>
       <w:r>
@@ -1816,7 +1874,7 @@
 </file>
 
 <file path=word/numbering.xml><?xml version="1.0" encoding="utf-8"?>
-<w:numbering xmlns:wpc="http://schemas.microsoft.com/office/word/2010/wordprocessingCanvas" xmlns:cx="http://schemas.microsoft.com/office/drawing/2014/chartex" xmlns:cx1="http://schemas.microsoft.com/office/drawing/2015/9/8/chartex" xmlns:cx2="http://schemas.microsoft.com/office/drawing/2015/10/21/chartex" xmlns:cx3="http://schemas.microsoft.com/office/drawing/2016/5/9/chartex" xmlns:cx4="http://schemas.microsoft.com/office/drawing/2016/5/10/chartex" xmlns:cx5="http://schemas.microsoft.com/office/drawing/2016/5/11/chartex" xmlns:cx6="http://schemas.microsoft.com/office/drawing/2016/5/12/chartex" xmlns:cx7="http://schemas.microsoft.com/office/drawing/2016/5/13/chartex" xmlns:cx8="http://schemas.microsoft.com/office/drawing/2016/5/14/chartex" xmlns:mc="http://schemas.openxmlformats.org/markup-compatibility/2006" xmlns:aink="http://schemas.microsoft.com/office/drawing/2016/ink" xmlns:am3d="http://schemas.microsoft.com/office/drawing/2017/model3d" xmlns:o="urn:schemas-microsoft-com:office:office" xmlns:oel="http://schemas.microsoft.com/office/2019/extlst" xmlns:r="http://schemas.openxmlformats.org/officeDocument/2006/relationships" xmlns:m="http://schemas.openxmlformats.org/officeDocument/2006/math" xmlns:v="urn:schemas-microsoft-com:vml" xmlns:wp14="http://schemas.microsoft.com/office/word/2010/wordprocessingDrawing" xmlns:wp="http://schemas.openxmlformats.org/drawingml/2006/wordprocessingDrawing" xmlns:w10="urn:schemas-microsoft-com:office:word" xmlns:w="http://schemas.openxmlformats.org/wordprocessingml/2006/main" xmlns:w14="http://schemas.microsoft.com/office/word/2010/wordml" xmlns:w15="http://schemas.microsoft.com/office/word/2012/wordml" xmlns:w16cex="http://schemas.microsoft.com/office/word/2018/wordml/cex" xmlns:w16cid="http://schemas.microsoft.com/office/word/2016/wordml/cid" xmlns:w16="http://schemas.microsoft.com/office/word/2018/wordml" xmlns:w16sdtdh="http://schemas.microsoft.com/office/word/2020/wordml/sdtdatahash" xmlns:w16se="http://schemas.microsoft.com/office/word/2015/wordml/symex" xmlns:wpg="http://schemas.microsoft.com/office/word/2010/wordprocessingGroup" xmlns:wpi="http://schemas.microsoft.com/office/word/2010/wordprocessingInk" xmlns:wne="http://schemas.microsoft.com/office/word/2006/wordml" xmlns:wps="http://schemas.microsoft.com/office/word/2010/wordprocessingShape" mc:Ignorable="w14 w15 w16se w16cid w16 w16cex w16sdtdh wp14">
+<w:numbering xmlns:wpc="http://schemas.microsoft.com/office/word/2010/wordprocessingCanvas" xmlns:cx="http://schemas.microsoft.com/office/drawing/2014/chartex" xmlns:cx1="http://schemas.microsoft.com/office/drawing/2015/9/8/chartex" xmlns:cx2="http://schemas.microsoft.com/office/drawing/2015/10/21/chartex" xmlns:cx3="http://schemas.microsoft.com/office/drawing/2016/5/9/chartex" xmlns:cx4="http://schemas.microsoft.com/office/drawing/2016/5/10/chartex" xmlns:cx5="http://schemas.microsoft.com/office/drawing/2016/5/11/chartex" xmlns:cx6="http://schemas.microsoft.com/office/drawing/2016/5/12/chartex" xmlns:cx7="http://schemas.microsoft.com/office/drawing/2016/5/13/chartex" xmlns:cx8="http://schemas.microsoft.com/office/drawing/2016/5/14/chartex" xmlns:mc="http://schemas.openxmlformats.org/markup-compatibility/2006" xmlns:aink="http://schemas.microsoft.com/office/drawing/2016/ink" xmlns:am3d="http://schemas.microsoft.com/office/drawing/2017/model3d" xmlns:o="urn:schemas-microsoft-com:office:office" xmlns:oel="http://schemas.microsoft.com/office/2019/extlst" xmlns:r="http://schemas.openxmlformats.org/officeDocument/2006/relationships" xmlns:m="http://schemas.openxmlformats.org/officeDocument/2006/math" xmlns:v="urn:schemas-microsoft-com:vml" xmlns:wp14="http://schemas.microsoft.com/office/word/2010/wordprocessingDrawing" xmlns:wp="http://schemas.openxmlformats.org/drawingml/2006/wordprocessingDrawing" xmlns:w10="urn:schemas-microsoft-com:office:word" xmlns:w="http://schemas.openxmlformats.org/wordprocessingml/2006/main" xmlns:w14="http://schemas.microsoft.com/office/word/2010/wordml" xmlns:w15="http://schemas.microsoft.com/office/word/2012/wordml" xmlns:w16cex="http://schemas.microsoft.com/office/word/2018/wordml/cex" xmlns:w16cid="http://schemas.microsoft.com/office/word/2016/wordml/cid" xmlns:w16="http://schemas.microsoft.com/office/word/2018/wordml" xmlns:w16du="http://schemas.microsoft.com/office/word/2023/wordml/word16du" xmlns:w16sdtdh="http://schemas.microsoft.com/office/word/2020/wordml/sdtdatahash" xmlns:w16se="http://schemas.microsoft.com/office/word/2015/wordml/symex" xmlns:wpg="http://schemas.microsoft.com/office/word/2010/wordprocessingGroup" xmlns:wpi="http://schemas.microsoft.com/office/word/2010/wordprocessingInk" xmlns:wne="http://schemas.microsoft.com/office/word/2006/wordml" xmlns:wps="http://schemas.microsoft.com/office/word/2010/wordprocessingShape" mc:Ignorable="w14 w15 w16se w16cid w16 w16cex w16sdtdh wp14">
   <w:abstractNum w:abstractNumId="0" w15:restartNumberingAfterBreak="0">
     <w:nsid w:val="01CA50DF"/>
     <w:multiLevelType w:val="hybridMultilevel"/>
@@ -2148,6 +2206,7 @@
     <w:lsdException w:name="HTML Sample" w:semiHidden="1" w:unhideWhenUsed="1"/>
     <w:lsdException w:name="HTML Typewriter" w:semiHidden="1" w:unhideWhenUsed="1"/>
     <w:lsdException w:name="HTML Variable" w:semiHidden="1" w:unhideWhenUsed="1"/>
+    <w:lsdException w:name="Normal Table" w:semiHidden="1" w:unhideWhenUsed="1"/>
     <w:lsdException w:name="annotation subject" w:semiHidden="1" w:unhideWhenUsed="1"/>
     <w:lsdException w:name="No List" w:semiHidden="1" w:unhideWhenUsed="1"/>
     <w:lsdException w:name="Outline List 1" w:semiHidden="1" w:unhideWhenUsed="1"/>
@@ -2194,8 +2253,10 @@
     <w:lsdException w:name="Table Subtle 2" w:semiHidden="1" w:unhideWhenUsed="1"/>
     <w:lsdException w:name="Table Web 1" w:semiHidden="1" w:unhideWhenUsed="1"/>
     <w:lsdException w:name="Table Web 2" w:semiHidden="1" w:unhideWhenUsed="1"/>
+    <w:lsdException w:name="Table Web 3" w:semiHidden="1" w:unhideWhenUsed="1"/>
     <w:lsdException w:name="Balloon Text" w:semiHidden="1" w:unhideWhenUsed="1"/>
     <w:lsdException w:name="Table Grid" w:uiPriority="39"/>
+    <w:lsdException w:name="Table Theme" w:semiHidden="1" w:unhideWhenUsed="1"/>
     <w:lsdException w:name="Placeholder Text" w:semiHidden="1"/>
     <w:lsdException w:name="No Spacing" w:uiPriority="1" w:qFormat="1"/>
     <w:lsdException w:name="Light Shading" w:uiPriority="60"/>

</xml_diff>

<commit_message>
Per NLA feedback on TRO docx, centered "Commonwealth of Massachusetts Trial Court", removed doubled periods and "C.M.R. 105" for listed conditions, and changed "Orders(s)" to "Order(s)".
</commit_message>
<xml_diff>
--- a/docassemble/HousingCodeChecklist/data/templates/temporary_order.docx
+++ b/docassemble/HousingCodeChecklist/data/templates/temporary_order.docx
@@ -1,6 +1,6 @@
 
 <file path=word/document.xml><?xml version="1.0" encoding="utf-8"?>
-<w:document xmlns:wpc="http://schemas.microsoft.com/office/word/2010/wordprocessingCanvas" xmlns:cx="http://schemas.microsoft.com/office/drawing/2014/chartex" xmlns:cx1="http://schemas.microsoft.com/office/drawing/2015/9/8/chartex" xmlns:cx2="http://schemas.microsoft.com/office/drawing/2015/10/21/chartex" xmlns:cx3="http://schemas.microsoft.com/office/drawing/2016/5/9/chartex" xmlns:cx4="http://schemas.microsoft.com/office/drawing/2016/5/10/chartex" xmlns:cx5="http://schemas.microsoft.com/office/drawing/2016/5/11/chartex" xmlns:cx6="http://schemas.microsoft.com/office/drawing/2016/5/12/chartex" xmlns:cx7="http://schemas.microsoft.com/office/drawing/2016/5/13/chartex" xmlns:cx8="http://schemas.microsoft.com/office/drawing/2016/5/14/chartex" xmlns:mc="http://schemas.openxmlformats.org/markup-compatibility/2006" xmlns:aink="http://schemas.microsoft.com/office/drawing/2016/ink" xmlns:am3d="http://schemas.microsoft.com/office/drawing/2017/model3d" xmlns:o="urn:schemas-microsoft-com:office:office" xmlns:oel="http://schemas.microsoft.com/office/2019/extlst" xmlns:r="http://schemas.openxmlformats.org/officeDocument/2006/relationships" xmlns:m="http://schemas.openxmlformats.org/officeDocument/2006/math" xmlns:v="urn:schemas-microsoft-com:vml" xmlns:wp14="http://schemas.microsoft.com/office/word/2010/wordprocessingDrawing" xmlns:wp="http://schemas.openxmlformats.org/drawingml/2006/wordprocessingDrawing" xmlns:w10="urn:schemas-microsoft-com:office:word" xmlns:w="http://schemas.openxmlformats.org/wordprocessingml/2006/main" xmlns:w14="http://schemas.microsoft.com/office/word/2010/wordml" xmlns:w15="http://schemas.microsoft.com/office/word/2012/wordml" xmlns:w16cex="http://schemas.microsoft.com/office/word/2018/wordml/cex" xmlns:w16cid="http://schemas.microsoft.com/office/word/2016/wordml/cid" xmlns:w16="http://schemas.microsoft.com/office/word/2018/wordml" xmlns:w16du="http://schemas.microsoft.com/office/word/2023/wordml/word16du" xmlns:w16sdtdh="http://schemas.microsoft.com/office/word/2020/wordml/sdtdatahash" xmlns:w16se="http://schemas.microsoft.com/office/word/2015/wordml/symex" xmlns:wpg="http://schemas.microsoft.com/office/word/2010/wordprocessingGroup" xmlns:wpi="http://schemas.microsoft.com/office/word/2010/wordprocessingInk" xmlns:wne="http://schemas.microsoft.com/office/word/2006/wordml" xmlns:wps="http://schemas.microsoft.com/office/word/2010/wordprocessingShape" mc:Ignorable="w14 w15 w16se w16cid w16 w16cex w16sdtdh wp14">
+<w:document xmlns:wpc="http://schemas.microsoft.com/office/word/2010/wordprocessingCanvas" xmlns:cx="http://schemas.microsoft.com/office/drawing/2014/chartex" xmlns:cx1="http://schemas.microsoft.com/office/drawing/2015/9/8/chartex" xmlns:cx2="http://schemas.microsoft.com/office/drawing/2015/10/21/chartex" xmlns:cx3="http://schemas.microsoft.com/office/drawing/2016/5/9/chartex" xmlns:cx4="http://schemas.microsoft.com/office/drawing/2016/5/10/chartex" xmlns:cx5="http://schemas.microsoft.com/office/drawing/2016/5/11/chartex" xmlns:cx6="http://schemas.microsoft.com/office/drawing/2016/5/12/chartex" xmlns:cx7="http://schemas.microsoft.com/office/drawing/2016/5/13/chartex" xmlns:cx8="http://schemas.microsoft.com/office/drawing/2016/5/14/chartex" xmlns:mc="http://schemas.openxmlformats.org/markup-compatibility/2006" xmlns:aink="http://schemas.microsoft.com/office/drawing/2016/ink" xmlns:am3d="http://schemas.microsoft.com/office/drawing/2017/model3d" xmlns:o="urn:schemas-microsoft-com:office:office" xmlns:oel="http://schemas.microsoft.com/office/2019/extlst" xmlns:r="http://schemas.openxmlformats.org/officeDocument/2006/relationships" xmlns:m="http://schemas.openxmlformats.org/officeDocument/2006/math" xmlns:v="urn:schemas-microsoft-com:vml" xmlns:wp14="http://schemas.microsoft.com/office/word/2010/wordprocessingDrawing" xmlns:wp="http://schemas.openxmlformats.org/drawingml/2006/wordprocessingDrawing" xmlns:w10="urn:schemas-microsoft-com:office:word" xmlns:w="http://schemas.openxmlformats.org/wordprocessingml/2006/main" xmlns:w14="http://schemas.microsoft.com/office/word/2010/wordml" xmlns:w15="http://schemas.microsoft.com/office/word/2012/wordml" xmlns:w16cex="http://schemas.microsoft.com/office/word/2018/wordml/cex" xmlns:w16cid="http://schemas.microsoft.com/office/word/2016/wordml/cid" xmlns:w16="http://schemas.microsoft.com/office/word/2018/wordml" xmlns:w16du="http://schemas.microsoft.com/office/word/2023/wordml/word16du" xmlns:w16sdtdh="http://schemas.microsoft.com/office/word/2020/wordml/sdtdatahash" xmlns:w16se="http://schemas.microsoft.com/office/word/2015/wordml/symex" xmlns:wpg="http://schemas.microsoft.com/office/word/2010/wordprocessingGroup" xmlns:wpi="http://schemas.microsoft.com/office/word/2010/wordprocessingInk" xmlns:wne="http://schemas.microsoft.com/office/word/2006/wordml" xmlns:wps="http://schemas.microsoft.com/office/word/2010/wordprocessingShape" mc:Ignorable="w14 w15 w16se w16cid w16 w16cex w16sdtdh w16du wp14">
   <w:body>
     <w:p>
       <w:pPr>
@@ -19,6 +19,7 @@
         </w:tabs>
         <w:spacing w:after="120"/>
         <w:ind w:left="86"/>
+        <w:jc w:val="center"/>
         <w:rPr>
           <w:rFonts w:asciiTheme="minorHAnsi" w:hAnsiTheme="minorHAnsi" w:cstheme="minorHAnsi"/>
           <w:b/>
@@ -428,7 +429,7 @@
                 <w:sz w:val="22"/>
                 <w:szCs w:val="22"/>
               </w:rPr>
-              <w:t>Grant of Temporary Restraining Orders(s),</w:t>
+              <w:t>Grant of Temporary Restraining Order(s),</w:t>
             </w:r>
             <w:r>
               <w:rPr>
@@ -938,38 +939,36 @@
           <w:rFonts w:ascii="Times New Roman" w:hAnsi="Times New Roman"/>
           <w:u w:val="single"/>
         </w:rPr>
-        <w:t xml:space="preserve">() }}. Citation to Sanitary Code: 105 C.M.R. </w:t>
-      </w:r>
-      <w:proofErr w:type="gramStart"/>
+        <w:t>() }} Citation to Sanitary Code:</w:t>
+      </w:r>
       <w:r>
         <w:rPr>
           <w:rFonts w:ascii="Times New Roman" w:hAnsi="Times New Roman"/>
           <w:u w:val="single"/>
         </w:rPr>
-        <w:t>{{</w:t>
+        <w:t xml:space="preserve"> </w:t>
       </w:r>
       <w:r>
         <w:rPr>
           <w:rFonts w:ascii="Times New Roman" w:hAnsi="Times New Roman"/>
           <w:u w:val="single"/>
         </w:rPr>
-        <w:t xml:space="preserve"> </w:t>
-      </w:r>
-      <w:proofErr w:type="spellStart"/>
+        <w:t>{{</w:t>
+      </w:r>
       <w:r>
         <w:rPr>
           <w:rFonts w:ascii="Times New Roman" w:hAnsi="Times New Roman"/>
           <w:u w:val="single"/>
         </w:rPr>
-        <w:t>problem</w:t>
-      </w:r>
-      <w:proofErr w:type="gramEnd"/>
+        <w:t xml:space="preserve"> </w:t>
+      </w:r>
+      <w:proofErr w:type="spellStart"/>
       <w:r>
         <w:rPr>
           <w:rFonts w:ascii="Times New Roman" w:hAnsi="Times New Roman"/>
           <w:u w:val="single"/>
         </w:rPr>
-        <w:t>.code</w:t>
+        <w:t>problem.code</w:t>
       </w:r>
       <w:proofErr w:type="spellEnd"/>
       <w:r>
@@ -1264,7 +1263,6 @@
           <w:u w:val="single"/>
         </w:rPr>
       </w:pPr>
-      <w:proofErr w:type="gramStart"/>
       <w:r>
         <w:rPr>
           <w:rFonts w:ascii="Times New Roman" w:hAnsi="Times New Roman"/>
@@ -1278,47 +1276,23 @@
           <w:rFonts w:ascii="Times New Roman" w:hAnsi="Times New Roman"/>
           <w:u w:val="single"/>
         </w:rPr>
-        <w:t>problem</w:t>
-      </w:r>
-      <w:proofErr w:type="gramEnd"/>
+        <w:t>problem.original_description.capitalize</w:t>
+      </w:r>
+      <w:proofErr w:type="spellEnd"/>
       <w:r>
         <w:rPr>
           <w:rFonts w:ascii="Times New Roman" w:hAnsi="Times New Roman"/>
           <w:u w:val="single"/>
         </w:rPr>
-        <w:t>.original_description.capitalize</w:t>
-      </w:r>
-      <w:proofErr w:type="spellEnd"/>
+        <w:t xml:space="preserve">() }} Citation to Sanitary Code: {{ </w:t>
+      </w:r>
+      <w:proofErr w:type="spellStart"/>
       <w:r>
         <w:rPr>
           <w:rFonts w:ascii="Times New Roman" w:hAnsi="Times New Roman"/>
           <w:u w:val="single"/>
         </w:rPr>
-        <w:t xml:space="preserve">() }}. Citation to Sanitary Code: 105 C.M.R. </w:t>
-      </w:r>
-      <w:proofErr w:type="gramStart"/>
-      <w:r>
-        <w:rPr>
-          <w:rFonts w:ascii="Times New Roman" w:hAnsi="Times New Roman"/>
-          <w:u w:val="single"/>
-        </w:rPr>
-        <w:t xml:space="preserve">{{ </w:t>
-      </w:r>
-      <w:proofErr w:type="spellStart"/>
-      <w:r>
-        <w:rPr>
-          <w:rFonts w:ascii="Times New Roman" w:hAnsi="Times New Roman"/>
-          <w:u w:val="single"/>
-        </w:rPr>
-        <w:t>problem</w:t>
-      </w:r>
-      <w:proofErr w:type="gramEnd"/>
-      <w:r>
-        <w:rPr>
-          <w:rFonts w:ascii="Times New Roman" w:hAnsi="Times New Roman"/>
-          <w:u w:val="single"/>
-        </w:rPr>
-        <w:t>.code</w:t>
+        <w:t>problem.code</w:t>
       </w:r>
       <w:proofErr w:type="spellEnd"/>
       <w:r>
@@ -1836,7 +1810,7 @@
 </file>
 
 <file path=word/endnotes.xml><?xml version="1.0" encoding="utf-8"?>
-<w:endnotes xmlns:wpc="http://schemas.microsoft.com/office/word/2010/wordprocessingCanvas" xmlns:cx="http://schemas.microsoft.com/office/drawing/2014/chartex" xmlns:cx1="http://schemas.microsoft.com/office/drawing/2015/9/8/chartex" xmlns:cx2="http://schemas.microsoft.com/office/drawing/2015/10/21/chartex" xmlns:cx3="http://schemas.microsoft.com/office/drawing/2016/5/9/chartex" xmlns:cx4="http://schemas.microsoft.com/office/drawing/2016/5/10/chartex" xmlns:cx5="http://schemas.microsoft.com/office/drawing/2016/5/11/chartex" xmlns:cx6="http://schemas.microsoft.com/office/drawing/2016/5/12/chartex" xmlns:cx7="http://schemas.microsoft.com/office/drawing/2016/5/13/chartex" xmlns:cx8="http://schemas.microsoft.com/office/drawing/2016/5/14/chartex" xmlns:mc="http://schemas.openxmlformats.org/markup-compatibility/2006" xmlns:aink="http://schemas.microsoft.com/office/drawing/2016/ink" xmlns:am3d="http://schemas.microsoft.com/office/drawing/2017/model3d" xmlns:o="urn:schemas-microsoft-com:office:office" xmlns:oel="http://schemas.microsoft.com/office/2019/extlst" xmlns:r="http://schemas.openxmlformats.org/officeDocument/2006/relationships" xmlns:m="http://schemas.openxmlformats.org/officeDocument/2006/math" xmlns:v="urn:schemas-microsoft-com:vml" xmlns:wp14="http://schemas.microsoft.com/office/word/2010/wordprocessingDrawing" xmlns:wp="http://schemas.openxmlformats.org/drawingml/2006/wordprocessingDrawing" xmlns:w10="urn:schemas-microsoft-com:office:word" xmlns:w="http://schemas.openxmlformats.org/wordprocessingml/2006/main" xmlns:w14="http://schemas.microsoft.com/office/word/2010/wordml" xmlns:w15="http://schemas.microsoft.com/office/word/2012/wordml" xmlns:w16cex="http://schemas.microsoft.com/office/word/2018/wordml/cex" xmlns:w16cid="http://schemas.microsoft.com/office/word/2016/wordml/cid" xmlns:w16="http://schemas.microsoft.com/office/word/2018/wordml" xmlns:w16du="http://schemas.microsoft.com/office/word/2023/wordml/word16du" xmlns:w16sdtdh="http://schemas.microsoft.com/office/word/2020/wordml/sdtdatahash" xmlns:w16se="http://schemas.microsoft.com/office/word/2015/wordml/symex" xmlns:wpg="http://schemas.microsoft.com/office/word/2010/wordprocessingGroup" xmlns:wpi="http://schemas.microsoft.com/office/word/2010/wordprocessingInk" xmlns:wne="http://schemas.microsoft.com/office/word/2006/wordml" xmlns:wps="http://schemas.microsoft.com/office/word/2010/wordprocessingShape" mc:Ignorable="w14 w15 w16se w16cid w16 w16cex w16sdtdh wp14">
+<w:endnotes xmlns:wpc="http://schemas.microsoft.com/office/word/2010/wordprocessingCanvas" xmlns:cx="http://schemas.microsoft.com/office/drawing/2014/chartex" xmlns:cx1="http://schemas.microsoft.com/office/drawing/2015/9/8/chartex" xmlns:cx2="http://schemas.microsoft.com/office/drawing/2015/10/21/chartex" xmlns:cx3="http://schemas.microsoft.com/office/drawing/2016/5/9/chartex" xmlns:cx4="http://schemas.microsoft.com/office/drawing/2016/5/10/chartex" xmlns:cx5="http://schemas.microsoft.com/office/drawing/2016/5/11/chartex" xmlns:cx6="http://schemas.microsoft.com/office/drawing/2016/5/12/chartex" xmlns:cx7="http://schemas.microsoft.com/office/drawing/2016/5/13/chartex" xmlns:cx8="http://schemas.microsoft.com/office/drawing/2016/5/14/chartex" xmlns:mc="http://schemas.openxmlformats.org/markup-compatibility/2006" xmlns:aink="http://schemas.microsoft.com/office/drawing/2016/ink" xmlns:am3d="http://schemas.microsoft.com/office/drawing/2017/model3d" xmlns:o="urn:schemas-microsoft-com:office:office" xmlns:oel="http://schemas.microsoft.com/office/2019/extlst" xmlns:r="http://schemas.openxmlformats.org/officeDocument/2006/relationships" xmlns:m="http://schemas.openxmlformats.org/officeDocument/2006/math" xmlns:v="urn:schemas-microsoft-com:vml" xmlns:wp14="http://schemas.microsoft.com/office/word/2010/wordprocessingDrawing" xmlns:wp="http://schemas.openxmlformats.org/drawingml/2006/wordprocessingDrawing" xmlns:w10="urn:schemas-microsoft-com:office:word" xmlns:w="http://schemas.openxmlformats.org/wordprocessingml/2006/main" xmlns:w14="http://schemas.microsoft.com/office/word/2010/wordml" xmlns:w15="http://schemas.microsoft.com/office/word/2012/wordml" xmlns:w16cex="http://schemas.microsoft.com/office/word/2018/wordml/cex" xmlns:w16cid="http://schemas.microsoft.com/office/word/2016/wordml/cid" xmlns:w16="http://schemas.microsoft.com/office/word/2018/wordml" xmlns:w16du="http://schemas.microsoft.com/office/word/2023/wordml/word16du" xmlns:w16sdtdh="http://schemas.microsoft.com/office/word/2020/wordml/sdtdatahash" xmlns:w16se="http://schemas.microsoft.com/office/word/2015/wordml/symex" xmlns:wpg="http://schemas.microsoft.com/office/word/2010/wordprocessingGroup" xmlns:wpi="http://schemas.microsoft.com/office/word/2010/wordprocessingInk" xmlns:wne="http://schemas.microsoft.com/office/word/2006/wordml" xmlns:wps="http://schemas.microsoft.com/office/word/2010/wordprocessingShape" mc:Ignorable="w14 w15 w16se w16cid w16 w16cex w16sdtdh w16du wp14">
   <w:endnote w:type="separator" w:id="-1">
     <w:p>
       <w:r>
@@ -1855,7 +1829,7 @@
 </file>
 
 <file path=word/footnotes.xml><?xml version="1.0" encoding="utf-8"?>
-<w:footnotes xmlns:wpc="http://schemas.microsoft.com/office/word/2010/wordprocessingCanvas" xmlns:cx="http://schemas.microsoft.com/office/drawing/2014/chartex" xmlns:cx1="http://schemas.microsoft.com/office/drawing/2015/9/8/chartex" xmlns:cx2="http://schemas.microsoft.com/office/drawing/2015/10/21/chartex" xmlns:cx3="http://schemas.microsoft.com/office/drawing/2016/5/9/chartex" xmlns:cx4="http://schemas.microsoft.com/office/drawing/2016/5/10/chartex" xmlns:cx5="http://schemas.microsoft.com/office/drawing/2016/5/11/chartex" xmlns:cx6="http://schemas.microsoft.com/office/drawing/2016/5/12/chartex" xmlns:cx7="http://schemas.microsoft.com/office/drawing/2016/5/13/chartex" xmlns:cx8="http://schemas.microsoft.com/office/drawing/2016/5/14/chartex" xmlns:mc="http://schemas.openxmlformats.org/markup-compatibility/2006" xmlns:aink="http://schemas.microsoft.com/office/drawing/2016/ink" xmlns:am3d="http://schemas.microsoft.com/office/drawing/2017/model3d" xmlns:o="urn:schemas-microsoft-com:office:office" xmlns:oel="http://schemas.microsoft.com/office/2019/extlst" xmlns:r="http://schemas.openxmlformats.org/officeDocument/2006/relationships" xmlns:m="http://schemas.openxmlformats.org/officeDocument/2006/math" xmlns:v="urn:schemas-microsoft-com:vml" xmlns:wp14="http://schemas.microsoft.com/office/word/2010/wordprocessingDrawing" xmlns:wp="http://schemas.openxmlformats.org/drawingml/2006/wordprocessingDrawing" xmlns:w10="urn:schemas-microsoft-com:office:word" xmlns:w="http://schemas.openxmlformats.org/wordprocessingml/2006/main" xmlns:w14="http://schemas.microsoft.com/office/word/2010/wordml" xmlns:w15="http://schemas.microsoft.com/office/word/2012/wordml" xmlns:w16cex="http://schemas.microsoft.com/office/word/2018/wordml/cex" xmlns:w16cid="http://schemas.microsoft.com/office/word/2016/wordml/cid" xmlns:w16="http://schemas.microsoft.com/office/word/2018/wordml" xmlns:w16du="http://schemas.microsoft.com/office/word/2023/wordml/word16du" xmlns:w16sdtdh="http://schemas.microsoft.com/office/word/2020/wordml/sdtdatahash" xmlns:w16se="http://schemas.microsoft.com/office/word/2015/wordml/symex" xmlns:wpg="http://schemas.microsoft.com/office/word/2010/wordprocessingGroup" xmlns:wpi="http://schemas.microsoft.com/office/word/2010/wordprocessingInk" xmlns:wne="http://schemas.microsoft.com/office/word/2006/wordml" xmlns:wps="http://schemas.microsoft.com/office/word/2010/wordprocessingShape" mc:Ignorable="w14 w15 w16se w16cid w16 w16cex w16sdtdh wp14">
+<w:footnotes xmlns:wpc="http://schemas.microsoft.com/office/word/2010/wordprocessingCanvas" xmlns:cx="http://schemas.microsoft.com/office/drawing/2014/chartex" xmlns:cx1="http://schemas.microsoft.com/office/drawing/2015/9/8/chartex" xmlns:cx2="http://schemas.microsoft.com/office/drawing/2015/10/21/chartex" xmlns:cx3="http://schemas.microsoft.com/office/drawing/2016/5/9/chartex" xmlns:cx4="http://schemas.microsoft.com/office/drawing/2016/5/10/chartex" xmlns:cx5="http://schemas.microsoft.com/office/drawing/2016/5/11/chartex" xmlns:cx6="http://schemas.microsoft.com/office/drawing/2016/5/12/chartex" xmlns:cx7="http://schemas.microsoft.com/office/drawing/2016/5/13/chartex" xmlns:cx8="http://schemas.microsoft.com/office/drawing/2016/5/14/chartex" xmlns:mc="http://schemas.openxmlformats.org/markup-compatibility/2006" xmlns:aink="http://schemas.microsoft.com/office/drawing/2016/ink" xmlns:am3d="http://schemas.microsoft.com/office/drawing/2017/model3d" xmlns:o="urn:schemas-microsoft-com:office:office" xmlns:oel="http://schemas.microsoft.com/office/2019/extlst" xmlns:r="http://schemas.openxmlformats.org/officeDocument/2006/relationships" xmlns:m="http://schemas.openxmlformats.org/officeDocument/2006/math" xmlns:v="urn:schemas-microsoft-com:vml" xmlns:wp14="http://schemas.microsoft.com/office/word/2010/wordprocessingDrawing" xmlns:wp="http://schemas.openxmlformats.org/drawingml/2006/wordprocessingDrawing" xmlns:w10="urn:schemas-microsoft-com:office:word" xmlns:w="http://schemas.openxmlformats.org/wordprocessingml/2006/main" xmlns:w14="http://schemas.microsoft.com/office/word/2010/wordml" xmlns:w15="http://schemas.microsoft.com/office/word/2012/wordml" xmlns:w16cex="http://schemas.microsoft.com/office/word/2018/wordml/cex" xmlns:w16cid="http://schemas.microsoft.com/office/word/2016/wordml/cid" xmlns:w16="http://schemas.microsoft.com/office/word/2018/wordml" xmlns:w16du="http://schemas.microsoft.com/office/word/2023/wordml/word16du" xmlns:w16sdtdh="http://schemas.microsoft.com/office/word/2020/wordml/sdtdatahash" xmlns:w16se="http://schemas.microsoft.com/office/word/2015/wordml/symex" xmlns:wpg="http://schemas.microsoft.com/office/word/2010/wordprocessingGroup" xmlns:wpi="http://schemas.microsoft.com/office/word/2010/wordprocessingInk" xmlns:wne="http://schemas.microsoft.com/office/word/2006/wordml" xmlns:wps="http://schemas.microsoft.com/office/word/2010/wordprocessingShape" mc:Ignorable="w14 w15 w16se w16cid w16 w16cex w16sdtdh w16du wp14">
   <w:footnote w:type="separator" w:id="-1">
     <w:p>
       <w:r>
@@ -1874,7 +1848,7 @@
 </file>
 
 <file path=word/numbering.xml><?xml version="1.0" encoding="utf-8"?>
-<w:numbering xmlns:wpc="http://schemas.microsoft.com/office/word/2010/wordprocessingCanvas" xmlns:cx="http://schemas.microsoft.com/office/drawing/2014/chartex" xmlns:cx1="http://schemas.microsoft.com/office/drawing/2015/9/8/chartex" xmlns:cx2="http://schemas.microsoft.com/office/drawing/2015/10/21/chartex" xmlns:cx3="http://schemas.microsoft.com/office/drawing/2016/5/9/chartex" xmlns:cx4="http://schemas.microsoft.com/office/drawing/2016/5/10/chartex" xmlns:cx5="http://schemas.microsoft.com/office/drawing/2016/5/11/chartex" xmlns:cx6="http://schemas.microsoft.com/office/drawing/2016/5/12/chartex" xmlns:cx7="http://schemas.microsoft.com/office/drawing/2016/5/13/chartex" xmlns:cx8="http://schemas.microsoft.com/office/drawing/2016/5/14/chartex" xmlns:mc="http://schemas.openxmlformats.org/markup-compatibility/2006" xmlns:aink="http://schemas.microsoft.com/office/drawing/2016/ink" xmlns:am3d="http://schemas.microsoft.com/office/drawing/2017/model3d" xmlns:o="urn:schemas-microsoft-com:office:office" xmlns:oel="http://schemas.microsoft.com/office/2019/extlst" xmlns:r="http://schemas.openxmlformats.org/officeDocument/2006/relationships" xmlns:m="http://schemas.openxmlformats.org/officeDocument/2006/math" xmlns:v="urn:schemas-microsoft-com:vml" xmlns:wp14="http://schemas.microsoft.com/office/word/2010/wordprocessingDrawing" xmlns:wp="http://schemas.openxmlformats.org/drawingml/2006/wordprocessingDrawing" xmlns:w10="urn:schemas-microsoft-com:office:word" xmlns:w="http://schemas.openxmlformats.org/wordprocessingml/2006/main" xmlns:w14="http://schemas.microsoft.com/office/word/2010/wordml" xmlns:w15="http://schemas.microsoft.com/office/word/2012/wordml" xmlns:w16cex="http://schemas.microsoft.com/office/word/2018/wordml/cex" xmlns:w16cid="http://schemas.microsoft.com/office/word/2016/wordml/cid" xmlns:w16="http://schemas.microsoft.com/office/word/2018/wordml" xmlns:w16du="http://schemas.microsoft.com/office/word/2023/wordml/word16du" xmlns:w16sdtdh="http://schemas.microsoft.com/office/word/2020/wordml/sdtdatahash" xmlns:w16se="http://schemas.microsoft.com/office/word/2015/wordml/symex" xmlns:wpg="http://schemas.microsoft.com/office/word/2010/wordprocessingGroup" xmlns:wpi="http://schemas.microsoft.com/office/word/2010/wordprocessingInk" xmlns:wne="http://schemas.microsoft.com/office/word/2006/wordml" xmlns:wps="http://schemas.microsoft.com/office/word/2010/wordprocessingShape" mc:Ignorable="w14 w15 w16se w16cid w16 w16cex w16sdtdh wp14">
+<w:numbering xmlns:wpc="http://schemas.microsoft.com/office/word/2010/wordprocessingCanvas" xmlns:cx="http://schemas.microsoft.com/office/drawing/2014/chartex" xmlns:cx1="http://schemas.microsoft.com/office/drawing/2015/9/8/chartex" xmlns:cx2="http://schemas.microsoft.com/office/drawing/2015/10/21/chartex" xmlns:cx3="http://schemas.microsoft.com/office/drawing/2016/5/9/chartex" xmlns:cx4="http://schemas.microsoft.com/office/drawing/2016/5/10/chartex" xmlns:cx5="http://schemas.microsoft.com/office/drawing/2016/5/11/chartex" xmlns:cx6="http://schemas.microsoft.com/office/drawing/2016/5/12/chartex" xmlns:cx7="http://schemas.microsoft.com/office/drawing/2016/5/13/chartex" xmlns:cx8="http://schemas.microsoft.com/office/drawing/2016/5/14/chartex" xmlns:mc="http://schemas.openxmlformats.org/markup-compatibility/2006" xmlns:aink="http://schemas.microsoft.com/office/drawing/2016/ink" xmlns:am3d="http://schemas.microsoft.com/office/drawing/2017/model3d" xmlns:o="urn:schemas-microsoft-com:office:office" xmlns:oel="http://schemas.microsoft.com/office/2019/extlst" xmlns:r="http://schemas.openxmlformats.org/officeDocument/2006/relationships" xmlns:m="http://schemas.openxmlformats.org/officeDocument/2006/math" xmlns:v="urn:schemas-microsoft-com:vml" xmlns:wp14="http://schemas.microsoft.com/office/word/2010/wordprocessingDrawing" xmlns:wp="http://schemas.openxmlformats.org/drawingml/2006/wordprocessingDrawing" xmlns:w10="urn:schemas-microsoft-com:office:word" xmlns:w="http://schemas.openxmlformats.org/wordprocessingml/2006/main" xmlns:w14="http://schemas.microsoft.com/office/word/2010/wordml" xmlns:w15="http://schemas.microsoft.com/office/word/2012/wordml" xmlns:w16cex="http://schemas.microsoft.com/office/word/2018/wordml/cex" xmlns:w16cid="http://schemas.microsoft.com/office/word/2016/wordml/cid" xmlns:w16="http://schemas.microsoft.com/office/word/2018/wordml" xmlns:w16du="http://schemas.microsoft.com/office/word/2023/wordml/word16du" xmlns:w16sdtdh="http://schemas.microsoft.com/office/word/2020/wordml/sdtdatahash" xmlns:w16se="http://schemas.microsoft.com/office/word/2015/wordml/symex" xmlns:wpg="http://schemas.microsoft.com/office/word/2010/wordprocessingGroup" xmlns:wpi="http://schemas.microsoft.com/office/word/2010/wordprocessingInk" xmlns:wne="http://schemas.microsoft.com/office/word/2006/wordml" xmlns:wps="http://schemas.microsoft.com/office/word/2010/wordprocessingShape" mc:Ignorable="w14 w15 w16se w16cid w16 w16cex w16sdtdh w16du wp14">
   <w:abstractNum w:abstractNumId="0" w15:restartNumberingAfterBreak="0">
     <w:nsid w:val="01CA50DF"/>
     <w:multiLevelType w:val="hybridMultilevel"/>
@@ -2088,7 +2062,7 @@
 </file>
 
 <file path=word/styles.xml><?xml version="1.0" encoding="utf-8"?>
-<w:styles xmlns:mc="http://schemas.openxmlformats.org/markup-compatibility/2006" xmlns:r="http://schemas.openxmlformats.org/officeDocument/2006/relationships" xmlns:w="http://schemas.openxmlformats.org/wordprocessingml/2006/main" xmlns:w14="http://schemas.microsoft.com/office/word/2010/wordml" xmlns:w15="http://schemas.microsoft.com/office/word/2012/wordml" xmlns:w16cex="http://schemas.microsoft.com/office/word/2018/wordml/cex" xmlns:w16cid="http://schemas.microsoft.com/office/word/2016/wordml/cid" xmlns:w16="http://schemas.microsoft.com/office/word/2018/wordml" xmlns:w16sdtdh="http://schemas.microsoft.com/office/word/2020/wordml/sdtdatahash" xmlns:w16se="http://schemas.microsoft.com/office/word/2015/wordml/symex" mc:Ignorable="w14 w15 w16se w16cid w16 w16cex w16sdtdh">
+<w:styles xmlns:mc="http://schemas.openxmlformats.org/markup-compatibility/2006" xmlns:r="http://schemas.openxmlformats.org/officeDocument/2006/relationships" xmlns:w="http://schemas.openxmlformats.org/wordprocessingml/2006/main" xmlns:w14="http://schemas.microsoft.com/office/word/2010/wordml" xmlns:w15="http://schemas.microsoft.com/office/word/2012/wordml" xmlns:w16cex="http://schemas.microsoft.com/office/word/2018/wordml/cex" xmlns:w16cid="http://schemas.microsoft.com/office/word/2016/wordml/cid" xmlns:w16="http://schemas.microsoft.com/office/word/2018/wordml" xmlns:w16du="http://schemas.microsoft.com/office/word/2023/wordml/word16du" xmlns:w16sdtdh="http://schemas.microsoft.com/office/word/2020/wordml/sdtdatahash" xmlns:w16se="http://schemas.microsoft.com/office/word/2015/wordml/symex" mc:Ignorable="w14 w15 w16se w16cid w16 w16cex w16sdtdh w16du">
   <w:docDefaults>
     <w:rPrDefault>
       <w:rPr>

</xml_diff>

<commit_message>
Added new updates from NLA, fixed spacing between two words, removed Summons and updated wording to "Grant of Temporary Restraining Order and Notice of Preliminary Injunction Hearing"
</commit_message>
<xml_diff>
--- a/docassemble/HousingCodeChecklist/data/templates/temporary_order.docx
+++ b/docassemble/HousingCodeChecklist/data/templates/temporary_order.docx
@@ -429,7 +429,7 @@
                 <w:sz w:val="22"/>
                 <w:szCs w:val="22"/>
               </w:rPr>
-              <w:t>Grant of Temporary Restraining Order(s),</w:t>
+              <w:t>Grant of Temporary Restraining Order</w:t>
             </w:r>
             <w:r>
               <w:rPr>
@@ -437,7 +437,7 @@
                 <w:sz w:val="22"/>
                 <w:szCs w:val="22"/>
               </w:rPr>
-              <w:t xml:space="preserve"> </w:t>
+              <w:t xml:space="preserve"> and</w:t>
             </w:r>
             <w:r>
               <w:rPr>
@@ -445,7 +445,15 @@
                 <w:sz w:val="22"/>
                 <w:szCs w:val="22"/>
               </w:rPr>
-              <w:t>Notice of Preliminary Injunction Hearing and Summons</w:t>
+              <w:t xml:space="preserve"> </w:t>
+            </w:r>
+            <w:r>
+              <w:rPr>
+                <w:spacing w:val="14"/>
+                <w:sz w:val="22"/>
+                <w:szCs w:val="22"/>
+              </w:rPr>
+              <w:t>Notice of Preliminary Injunction Hearing</w:t>
             </w:r>
           </w:p>
           <w:p>
@@ -742,6 +750,12 @@
           <w:rFonts w:asciiTheme="minorHAnsi" w:hAnsiTheme="minorHAnsi" w:cstheme="minorHAnsi"/>
         </w:rPr>
         <w:t>%}</w:t>
+      </w:r>
+      <w:r>
+        <w:rPr>
+          <w:rFonts w:asciiTheme="minorHAnsi" w:hAnsiTheme="minorHAnsi" w:cstheme="minorHAnsi"/>
+        </w:rPr>
+        <w:t xml:space="preserve"> </w:t>
       </w:r>
       <w:r>
         <w:rPr>

</xml_diff>

<commit_message>
Small updates to complaint, TRO, and verification statement in interview based on NLA feedback.
</commit_message>
<xml_diff>
--- a/docassemble/HousingCodeChecklist/data/templates/temporary_order.docx
+++ b/docassemble/HousingCodeChecklist/data/templates/temporary_order.docx
@@ -12,13 +12,6 @@
           <w:szCs w:val="40"/>
         </w:rPr>
       </w:pPr>
-      <w:r>
-        <w:rPr>
-          <w:sz w:val="40"/>
-          <w:szCs w:val="40"/>
-        </w:rPr>
-        <w:t xml:space="preserve">TENANT’S </w:t>
-      </w:r>
       <w:r>
         <w:rPr>
           <w:sz w:val="40"/>

</xml_diff>